<commit_message>
Assignemnt + lecture 9
Finished Lecture 9 notes and made some progress on Assignment 3
</commit_message>
<xml_diff>
--- a/Year 3/Winter/NET3006 - Network Management/Assignments/Shawn_Rae_Assignment_3.docx
+++ b/Year 3/Winter/NET3006 - Network Management/Assignments/Shawn_Rae_Assignment_3.docx
@@ -314,12 +314,14 @@
         </w:rPr>
         <w:t xml:space="preserve"> </w:t>
       </w:r>
+      <w:proofErr w:type="gramStart"/>
       <w:r>
         <w:rPr>
           <w:u w:val="single"/>
         </w:rPr>
         <w:t>2025</w:t>
       </w:r>
+      <w:proofErr w:type="gramEnd"/>
       <w:r>
         <w:t xml:space="preserve"> Please submit </w:t>
       </w:r>
@@ -518,12 +520,14 @@
         </w:rPr>
         <w:t xml:space="preserve"> </w:t>
       </w:r>
+      <w:proofErr w:type="gramStart"/>
       <w:r>
         <w:rPr>
           <w:color w:val="6FAC46"/>
         </w:rPr>
         <w:t>point</w:t>
       </w:r>
+      <w:proofErr w:type="gramEnd"/>
       <w:r>
         <w:rPr>
           <w:color w:val="6FAC46"/>
@@ -1286,6 +1290,17 @@
     </w:p>
     <w:p>
       <w:pPr>
+        <w:rPr>
+          <w:sz w:val="24"/>
+          <w:szCs w:val="24"/>
+        </w:rPr>
+      </w:pPr>
+      <w:r>
+        <w:br w:type="page"/>
+      </w:r>
+    </w:p>
+    <w:p>
+      <w:pPr>
         <w:pStyle w:val="BodyText"/>
         <w:spacing w:before="226"/>
       </w:pPr>
@@ -1370,12 +1385,14 @@
         </w:rPr>
         <w:t xml:space="preserve"> </w:t>
       </w:r>
+      <w:proofErr w:type="gramStart"/>
       <w:r>
         <w:rPr>
           <w:color w:val="6FAC46"/>
         </w:rPr>
         <w:t>point</w:t>
       </w:r>
+      <w:proofErr w:type="gramEnd"/>
       <w:r>
         <w:rPr>
           <w:color w:val="6FAC46"/>
@@ -1513,12 +1530,21 @@
         </w:rPr>
         <w:t xml:space="preserve"> </w:t>
       </w:r>
-      <w:r>
-        <w:rPr>
-          <w:color w:val="6FAC46"/>
-          <w:sz w:val="24"/>
-        </w:rPr>
-        <w:t>correct:</w:t>
+      <w:proofErr w:type="gramStart"/>
+      <w:r>
+        <w:rPr>
+          <w:color w:val="6FAC46"/>
+          <w:sz w:val="24"/>
+        </w:rPr>
+        <w:t>correct</w:t>
+      </w:r>
+      <w:proofErr w:type="gramEnd"/>
+      <w:r>
+        <w:rPr>
+          <w:color w:val="6FAC46"/>
+          <w:sz w:val="24"/>
+        </w:rPr>
+        <w:t>:</w:t>
       </w:r>
       <w:r>
         <w:rPr>
@@ -1574,12 +1600,21 @@
         </w:rPr>
         <w:t xml:space="preserve"> </w:t>
       </w:r>
-      <w:r>
-        <w:rPr>
-          <w:color w:val="6FAC46"/>
-          <w:sz w:val="24"/>
-        </w:rPr>
-        <w:t>correct,</w:t>
+      <w:proofErr w:type="gramStart"/>
+      <w:r>
+        <w:rPr>
+          <w:color w:val="6FAC46"/>
+          <w:sz w:val="24"/>
+        </w:rPr>
+        <w:t>correct</w:t>
+      </w:r>
+      <w:proofErr w:type="gramEnd"/>
+      <w:r>
+        <w:rPr>
+          <w:color w:val="6FAC46"/>
+          <w:sz w:val="24"/>
+        </w:rPr>
+        <w:t>,</w:t>
       </w:r>
       <w:r>
         <w:rPr>
@@ -1710,12 +1745,21 @@
         </w:rPr>
         <w:t xml:space="preserve"> </w:t>
       </w:r>
-      <w:r>
-        <w:rPr>
-          <w:color w:val="6FAC46"/>
-          <w:sz w:val="24"/>
-        </w:rPr>
-        <w:t>correct,</w:t>
+      <w:proofErr w:type="gramStart"/>
+      <w:r>
+        <w:rPr>
+          <w:color w:val="6FAC46"/>
+          <w:sz w:val="24"/>
+        </w:rPr>
+        <w:t>correct</w:t>
+      </w:r>
+      <w:proofErr w:type="gramEnd"/>
+      <w:r>
+        <w:rPr>
+          <w:color w:val="6FAC46"/>
+          <w:sz w:val="24"/>
+        </w:rPr>
+        <w:t>,</w:t>
       </w:r>
       <w:r>
         <w:rPr>
@@ -2151,19 +2195,6 @@
         <w:rPr>
           <w:sz w:val="24"/>
         </w:rPr>
-        <w:t>the</w:t>
-      </w:r>
-      <w:r>
-        <w:rPr>
-          <w:spacing w:val="-2"/>
-          <w:sz w:val="24"/>
-        </w:rPr>
-        <w:t xml:space="preserve"> </w:t>
-      </w:r>
-      <w:r>
-        <w:rPr>
-          <w:sz w:val="24"/>
-        </w:rPr>
         <w:t>response</w:t>
       </w:r>
       <w:r>
@@ -2339,16 +2370,20 @@
     <w:p>
       <w:pPr>
         <w:pStyle w:val="BodyText"/>
-      </w:pPr>
+        <w:spacing w:before="45"/>
+      </w:pPr>
+      <w:r>
+        <w:t>False</w:t>
+      </w:r>
+      <w:r>
+        <w:t>, that is what occurs in an SNMP get request. For a set request, the object variable is set to values to be used.</w:t>
+      </w:r>
     </w:p>
     <w:p>
       <w:pPr>
         <w:pStyle w:val="BodyText"/>
         <w:spacing w:before="45"/>
       </w:pPr>
-      <w:r>
-        <w:t>False</w:t>
-      </w:r>
     </w:p>
     <w:p>
       <w:pPr>
@@ -2447,7 +2482,19 @@
         <w:rPr>
           <w:sz w:val="24"/>
         </w:rPr>
-        <w:t>between</w:t>
+        <w:t>betw</w:t>
+      </w:r>
+      <w:r>
+        <w:rPr>
+          <w:sz w:val="24"/>
+        </w:rPr>
+        <w:t>e</w:t>
+      </w:r>
+      <w:r>
+        <w:rPr>
+          <w:sz w:val="24"/>
+        </w:rPr>
+        <w:t>en</w:t>
       </w:r>
       <w:r>
         <w:rPr>
@@ -2545,21 +2592,66 @@
           <w:spacing w:val="-2"/>
           <w:sz w:val="24"/>
         </w:rPr>
-        <w:t xml:space="preserve"> host.</w:t>
-      </w:r>
+        <w:t xml:space="preserve"> </w:t>
+      </w:r>
+      <w:proofErr w:type="gramStart"/>
+      <w:r>
+        <w:rPr>
+          <w:spacing w:val="-2"/>
+          <w:sz w:val="24"/>
+        </w:rPr>
+        <w:t>host</w:t>
+      </w:r>
+      <w:r>
+        <w:rPr>
+          <w:spacing w:val="-2"/>
+          <w:sz w:val="24"/>
+        </w:rPr>
+        <w:t>s</w:t>
+      </w:r>
+      <w:r>
+        <w:rPr>
+          <w:spacing w:val="-2"/>
+          <w:sz w:val="24"/>
+        </w:rPr>
+        <w:t>?</w:t>
+      </w:r>
+      <w:proofErr w:type="gramEnd"/>
     </w:p>
     <w:p>
       <w:pPr>
-        <w:pStyle w:val="ListParagraph"/>
-        <w:rPr>
-          <w:sz w:val="24"/>
-        </w:rPr>
-        <w:sectPr>
-          <w:type w:val="continuous"/>
-          <w:pgSz w:w="12240" w:h="15840"/>
-          <w:pgMar w:top="1000" w:right="1080" w:bottom="280" w:left="1080" w:header="720" w:footer="720" w:gutter="0"/>
-          <w:cols w:space="720"/>
-        </w:sectPr>
+        <w:tabs>
+          <w:tab w:val="left" w:pos="934"/>
+        </w:tabs>
+        <w:rPr>
+          <w:sz w:val="24"/>
+        </w:rPr>
+      </w:pPr>
+    </w:p>
+    <w:p>
+      <w:pPr>
+        <w:tabs>
+          <w:tab w:val="left" w:pos="934"/>
+        </w:tabs>
+        <w:rPr>
+          <w:sz w:val="24"/>
+        </w:rPr>
+      </w:pPr>
+      <w:r>
+        <w:rPr>
+          <w:sz w:val="24"/>
+        </w:rPr>
+        <w:t>False, flow is all traffic that belongs to the same communication context.</w:t>
+      </w:r>
+    </w:p>
+    <w:p>
+      <w:pPr>
+        <w:tabs>
+          <w:tab w:val="left" w:pos="934"/>
+        </w:tabs>
+        <w:rPr>
+          <w:sz w:val="24"/>
+        </w:rPr>
       </w:pPr>
     </w:p>
     <w:p>
@@ -2582,7 +2674,6 @@
         <w:rPr>
           <w:sz w:val="24"/>
         </w:rPr>
-        <w:lastRenderedPageBreak/>
         <w:t>Having</w:t>
       </w:r>
       <w:r>
@@ -2709,6 +2800,11 @@
         </w:rPr>
         <w:t>management.</w:t>
       </w:r>
+    </w:p>
+    <w:p>
+      <w:pPr>
+        <w:pStyle w:val="BodyText"/>
+      </w:pPr>
     </w:p>
     <w:p>
       <w:pPr>
@@ -2738,12 +2834,14 @@
           <w:sz w:val="24"/>
         </w:rPr>
       </w:pPr>
+      <w:proofErr w:type="gramStart"/>
       <w:r>
         <w:rPr>
           <w:sz w:val="24"/>
         </w:rPr>
         <w:t>An</w:t>
       </w:r>
+      <w:proofErr w:type="gramEnd"/>
       <w:r>
         <w:rPr>
           <w:spacing w:val="-2"/>
@@ -2938,6 +3036,61 @@
           <w:sz w:val="24"/>
         </w:rPr>
         <w:t>or analyze some data.</w:t>
+      </w:r>
+    </w:p>
+    <w:p>
+      <w:pPr>
+        <w:tabs>
+          <w:tab w:val="left" w:pos="934"/>
+          <w:tab w:val="left" w:pos="936"/>
+        </w:tabs>
+        <w:spacing w:line="259" w:lineRule="auto"/>
+        <w:ind w:right="445"/>
+        <w:rPr>
+          <w:sz w:val="24"/>
+        </w:rPr>
+      </w:pPr>
+    </w:p>
+    <w:p>
+      <w:pPr>
+        <w:tabs>
+          <w:tab w:val="left" w:pos="934"/>
+        </w:tabs>
+        <w:rPr>
+          <w:sz w:val="24"/>
+        </w:rPr>
+        <w:sectPr>
+          <w:type w:val="continuous"/>
+          <w:pgSz w:w="12240" w:h="15840"/>
+          <w:pgMar w:top="1000" w:right="1080" w:bottom="280" w:left="1080" w:header="720" w:footer="720" w:gutter="0"/>
+          <w:cols w:space="720"/>
+        </w:sectPr>
+      </w:pPr>
+      <w:r>
+        <w:rPr>
+          <w:sz w:val="24"/>
+        </w:rPr>
+        <w:t xml:space="preserve">True, as a </w:t>
+      </w:r>
+      <w:proofErr w:type="gramStart"/>
+      <w:r>
+        <w:rPr>
+          <w:sz w:val="24"/>
+        </w:rPr>
+        <w:t>probe</w:t>
+      </w:r>
+      <w:proofErr w:type="gramEnd"/>
+      <w:r>
+        <w:rPr>
+          <w:sz w:val="24"/>
+        </w:rPr>
+        <w:t xml:space="preserve"> can analyze statistics</w:t>
+      </w:r>
+      <w:r>
+        <w:rPr>
+          <w:sz w:val="24"/>
+        </w:rPr>
+        <w:t xml:space="preserve"> and run diagnostics and log network performance.</w:t>
       </w:r>
     </w:p>
     <w:p>
@@ -3267,6 +3420,20 @@
         </w:rPr>
         <w:t>sent to the agent, what will be the variable binding carried over the response message? Note: give the variable binding in the format of &lt;OID, Value&gt;.</w:t>
       </w:r>
+    </w:p>
+    <w:p>
+      <w:pPr>
+        <w:tabs>
+          <w:tab w:val="left" w:pos="934"/>
+          <w:tab w:val="left" w:pos="936"/>
+        </w:tabs>
+        <w:spacing w:before="182" w:line="259" w:lineRule="auto"/>
+        <w:ind w:right="210"/>
+        <w:jc w:val="both"/>
+        <w:rPr>
+          <w:sz w:val="24"/>
+        </w:rPr>
+      </w:pPr>
     </w:p>
     <w:p>
       <w:pPr>
@@ -4025,6 +4192,7 @@
                                   <w:sz w:val="28"/>
                                 </w:rPr>
                               </w:pPr>
+                              <w:proofErr w:type="spellStart"/>
                               <w:r>
                                 <w:rPr>
                                   <w:rFonts w:ascii="Consolas"/>
@@ -4034,6 +4202,7 @@
                                 </w:rPr>
                                 <w:t>ipAddrEntry</w:t>
                               </w:r>
+                              <w:proofErr w:type="spellEnd"/>
                             </w:p>
                           </w:txbxContent>
                         </wps:txbx>
@@ -4171,6 +4340,7 @@
                             <w:sz w:val="28"/>
                           </w:rPr>
                         </w:pPr>
+                        <w:proofErr w:type="spellStart"/>
                         <w:r>
                           <w:rPr>
                             <w:rFonts w:ascii="Consolas"/>
@@ -4180,6 +4350,7 @@
                           </w:rPr>
                           <w:t>ipAddrEntry</w:t>
                         </w:r>
+                        <w:proofErr w:type="spellEnd"/>
                       </w:p>
                     </w:txbxContent>
                   </v:textbox>
@@ -4433,7 +4604,15 @@
           <w:color w:val="6FAC46"/>
           <w:sz w:val="24"/>
         </w:rPr>
-        <w:t>Q3.a</w:t>
+        <w:t>Q3.</w:t>
+      </w:r>
+      <w:proofErr w:type="gramStart"/>
+      <w:r>
+        <w:rPr>
+          <w:color w:val="6FAC46"/>
+          <w:sz w:val="24"/>
+        </w:rPr>
+        <w:t>a</w:t>
       </w:r>
       <w:r>
         <w:rPr>
@@ -4450,6 +4629,7 @@
         </w:rPr>
         <w:t>and</w:t>
       </w:r>
+      <w:proofErr w:type="gramEnd"/>
       <w:r>
         <w:rPr>
           <w:color w:val="6FAC46"/>
@@ -4855,7 +5035,13 @@
         <w:t xml:space="preserve"> </w:t>
       </w:r>
       <w:r>
-        <w:t>given</w:t>
+        <w:t>gi</w:t>
+      </w:r>
+      <w:r>
+        <w:t>ve</w:t>
+      </w:r>
+      <w:r>
+        <w:t>n</w:t>
       </w:r>
       <w:r>
         <w:rPr>
@@ -4935,7 +5121,21 @@
         <w:rPr>
           <w:sz w:val="24"/>
         </w:rPr>
-        <w:t>A manager only wants to retrieve the value of the “sysName” instance from</w:t>
+        <w:t>A manager only wants to retrieve the value of the “</w:t>
+      </w:r>
+      <w:proofErr w:type="spellStart"/>
+      <w:r>
+        <w:rPr>
+          <w:sz w:val="24"/>
+        </w:rPr>
+        <w:t>sysName</w:t>
+      </w:r>
+      <w:proofErr w:type="spellEnd"/>
+      <w:r>
+        <w:rPr>
+          <w:sz w:val="24"/>
+        </w:rPr>
+        <w:t>” instance from</w:t>
       </w:r>
       <w:r>
         <w:rPr>
@@ -5119,6 +5319,48 @@
         </w:rPr>
         <w:t>retrieve this one object. Give the get-bulk request message that it can use (Note: see the request message format in Q4.b below).</w:t>
       </w:r>
+    </w:p>
+    <w:p>
+      <w:pPr>
+        <w:tabs>
+          <w:tab w:val="left" w:pos="934"/>
+          <w:tab w:val="left" w:pos="936"/>
+        </w:tabs>
+        <w:spacing w:before="180" w:line="259" w:lineRule="auto"/>
+        <w:ind w:right="211"/>
+        <w:jc w:val="both"/>
+        <w:rPr>
+          <w:sz w:val="24"/>
+        </w:rPr>
+      </w:pPr>
+    </w:p>
+    <w:p>
+      <w:pPr>
+        <w:tabs>
+          <w:tab w:val="left" w:pos="934"/>
+          <w:tab w:val="left" w:pos="936"/>
+        </w:tabs>
+        <w:spacing w:before="180" w:line="259" w:lineRule="auto"/>
+        <w:ind w:right="211"/>
+        <w:jc w:val="both"/>
+        <w:rPr>
+          <w:sz w:val="24"/>
+        </w:rPr>
+      </w:pPr>
+    </w:p>
+    <w:p>
+      <w:pPr>
+        <w:tabs>
+          <w:tab w:val="left" w:pos="934"/>
+          <w:tab w:val="left" w:pos="936"/>
+        </w:tabs>
+        <w:spacing w:before="180" w:line="259" w:lineRule="auto"/>
+        <w:ind w:right="211"/>
+        <w:jc w:val="both"/>
+        <w:rPr>
+          <w:sz w:val="24"/>
+        </w:rPr>
+      </w:pPr>
     </w:p>
     <w:p>
       <w:pPr>
@@ -5359,6 +5601,48 @@
     </w:p>
     <w:p>
       <w:pPr>
+        <w:tabs>
+          <w:tab w:val="left" w:pos="934"/>
+          <w:tab w:val="left" w:pos="936"/>
+        </w:tabs>
+        <w:spacing w:before="1" w:line="259" w:lineRule="auto"/>
+        <w:ind w:right="210"/>
+        <w:jc w:val="both"/>
+        <w:rPr>
+          <w:sz w:val="24"/>
+        </w:rPr>
+      </w:pPr>
+    </w:p>
+    <w:p>
+      <w:pPr>
+        <w:tabs>
+          <w:tab w:val="left" w:pos="934"/>
+          <w:tab w:val="left" w:pos="936"/>
+        </w:tabs>
+        <w:spacing w:before="1" w:line="259" w:lineRule="auto"/>
+        <w:ind w:right="210"/>
+        <w:jc w:val="both"/>
+        <w:rPr>
+          <w:sz w:val="24"/>
+        </w:rPr>
+      </w:pPr>
+    </w:p>
+    <w:p>
+      <w:pPr>
+        <w:tabs>
+          <w:tab w:val="left" w:pos="934"/>
+          <w:tab w:val="left" w:pos="936"/>
+        </w:tabs>
+        <w:spacing w:before="1" w:line="259" w:lineRule="auto"/>
+        <w:ind w:right="210"/>
+        <w:jc w:val="both"/>
+        <w:rPr>
+          <w:sz w:val="24"/>
+        </w:rPr>
+      </w:pPr>
+    </w:p>
+    <w:p>
+      <w:pPr>
         <w:pStyle w:val="ListParagraph"/>
         <w:numPr>
           <w:ilvl w:val="0"/>
@@ -5513,7 +5797,29 @@
         <w:rPr>
           <w:sz w:val="24"/>
         </w:rPr>
-        <w:t>agent GetBulkRequest(1,</w:t>
+        <w:t xml:space="preserve">agent </w:t>
+      </w:r>
+      <w:proofErr w:type="spellStart"/>
+      <w:proofErr w:type="gramStart"/>
+      <w:r>
+        <w:rPr>
+          <w:sz w:val="24"/>
+        </w:rPr>
+        <w:t>GetBulkRequest</w:t>
+      </w:r>
+      <w:proofErr w:type="spellEnd"/>
+      <w:r>
+        <w:rPr>
+          <w:sz w:val="24"/>
+        </w:rPr>
+        <w:t>(</w:t>
+      </w:r>
+      <w:proofErr w:type="gramEnd"/>
+      <w:r>
+        <w:rPr>
+          <w:sz w:val="24"/>
+        </w:rPr>
+        <w:t>1,</w:t>
       </w:r>
       <w:r>
         <w:rPr>
@@ -5539,7 +5845,21 @@
         <w:rPr>
           <w:sz w:val="24"/>
         </w:rPr>
-        <w:t>1.3.6.1.2.1.1.5.0, 1.3.6.1.2.1.2.2.1.10.5)</w:t>
+        <w:t>1.3.6.1.2.1.</w:t>
+      </w:r>
+      <w:proofErr w:type="gramStart"/>
+      <w:r>
+        <w:rPr>
+          <w:sz w:val="24"/>
+        </w:rPr>
+        <w:t>1.5.0</w:t>
+      </w:r>
+      <w:proofErr w:type="gramEnd"/>
+      <w:r>
+        <w:rPr>
+          <w:sz w:val="24"/>
+        </w:rPr>
+        <w:t>, 1.3.6.1.2.1.2.2.1.10.5)</w:t>
       </w:r>
     </w:p>
     <w:p>
@@ -5552,6 +5872,22 @@
       <w:r>
         <w:t>Give the response to this request. Note that you can use “&lt;value&gt;” to replace the actual values in the variable bindings since the actual values are not given.</w:t>
       </w:r>
+    </w:p>
+    <w:p>
+      <w:pPr>
+        <w:pStyle w:val="BodyText"/>
+        <w:spacing w:line="259" w:lineRule="auto"/>
+        <w:ind w:left="936" w:right="212"/>
+        <w:jc w:val="both"/>
+      </w:pPr>
+    </w:p>
+    <w:p>
+      <w:pPr>
+        <w:pStyle w:val="BodyText"/>
+        <w:spacing w:line="259" w:lineRule="auto"/>
+        <w:ind w:left="936" w:right="212"/>
+        <w:jc w:val="both"/>
+      </w:pPr>
     </w:p>
     <w:p>
       <w:pPr>
@@ -5687,7 +6023,15 @@
           <w:color w:val="6FAC46"/>
           <w:sz w:val="24"/>
         </w:rPr>
-        <w:t>Q4.a</w:t>
+        <w:t>Q4.</w:t>
+      </w:r>
+      <w:proofErr w:type="gramStart"/>
+      <w:r>
+        <w:rPr>
+          <w:color w:val="6FAC46"/>
+          <w:sz w:val="24"/>
+        </w:rPr>
+        <w:t>a</w:t>
       </w:r>
       <w:r>
         <w:rPr>
@@ -5704,6 +6048,7 @@
         </w:rPr>
         <w:t>and</w:t>
       </w:r>
+      <w:proofErr w:type="gramEnd"/>
       <w:r>
         <w:rPr>
           <w:color w:val="6FAC46"/>
@@ -5929,6 +6274,7 @@
           <w:spacing w:val="-2"/>
           <w:sz w:val="24"/>
         </w:rPr>
+        <w:lastRenderedPageBreak/>
         <w:t>For</w:t>
       </w:r>
       <w:r>

</xml_diff>